<commit_message>
Started doing 4th lab
</commit_message>
<xml_diff>
--- a/LR3/Отчёт.docx
+++ b/LR3/Отчёт.docx
@@ -2957,7 +2957,7 @@
           <w:rFonts w:ascii="Segoe UI Light" w:hAnsi="Segoe UI Light" w:cs="Segoe UI Light"/>
           <w:sz w:val="28"/>
           <w:szCs w:val="28"/>
-          <w:lang w:val="en-US"/>
+          <w:lang w:val="ru-BY"/>
         </w:rPr>
       </w:pPr>
     </w:p>
@@ -2965,6 +2965,752 @@
       <w:pPr>
         <w:rPr>
           <w:rFonts w:ascii="Segoe UI Light" w:hAnsi="Segoe UI Light" w:cs="Segoe UI Light"/>
+          <w:sz w:val="28"/>
+          <w:szCs w:val="28"/>
+          <w:u w:val="single"/>
+          <w:lang w:val="ru-BY"/>
+        </w:rPr>
+      </w:pPr>
+      <w:r>
+        <w:rPr>
+          <w:rFonts w:ascii="Segoe UI Light" w:hAnsi="Segoe UI Light" w:cs="Segoe UI Light"/>
+          <w:sz w:val="28"/>
+          <w:szCs w:val="28"/>
+          <w:u w:val="single"/>
+          <w:lang w:val="ru-BY"/>
+        </w:rPr>
+        <w:lastRenderedPageBreak/>
+        <w:t>Метод Ньютона</w:t>
+      </w:r>
+    </w:p>
+    <w:p>
+      <w:pPr>
+        <w:rPr>
+          <w:rFonts w:ascii="Segoe UI Light" w:hAnsi="Segoe UI Light" w:cs="Segoe UI Light"/>
+          <w:sz w:val="28"/>
+          <w:szCs w:val="28"/>
+          <w:shd w:val="clear" w:color="auto" w:fill="FFFFFF"/>
+        </w:rPr>
+      </w:pPr>
+      <w:r>
+        <w:rPr>
+          <w:rStyle w:val="Emphasis"/>
+          <w:rFonts w:ascii="Segoe UI Light" w:hAnsi="Segoe UI Light" w:cs="Segoe UI Light"/>
+          <w:i w:val="0"/>
+          <w:iCs w:val="0"/>
+          <w:color w:val="000000"/>
+          <w:sz w:val="28"/>
+          <w:szCs w:val="28"/>
+          <w:shd w:val="clear" w:color="auto" w:fill="FFFFFF"/>
+        </w:rPr>
+        <w:t>Классический</w:t>
+      </w:r>
+      <w:r>
+        <w:rPr>
+          <w:rStyle w:val="Emphasis"/>
+          <w:rFonts w:ascii="Segoe UI Light" w:hAnsi="Segoe UI Light" w:cs="Segoe UI Light"/>
+          <w:color w:val="000000"/>
+          <w:sz w:val="28"/>
+          <w:szCs w:val="28"/>
+          <w:shd w:val="clear" w:color="auto" w:fill="FFFFFF"/>
+        </w:rPr>
+        <w:t xml:space="preserve"> </w:t>
+      </w:r>
+      <w:r>
+        <w:rPr>
+          <w:rStyle w:val="Emphasis"/>
+          <w:rFonts w:ascii="Segoe UI Light" w:hAnsi="Segoe UI Light" w:cs="Segoe UI Light"/>
+          <w:i w:val="0"/>
+          <w:iCs w:val="0"/>
+          <w:color w:val="000000"/>
+          <w:sz w:val="28"/>
+          <w:szCs w:val="28"/>
+          <w:shd w:val="clear" w:color="auto" w:fill="FFFFFF"/>
+        </w:rPr>
+        <w:t>метод</w:t>
+      </w:r>
+      <w:r>
+        <w:rPr>
+          <w:rStyle w:val="Emphasis"/>
+          <w:rFonts w:ascii="Segoe UI Light" w:hAnsi="Segoe UI Light" w:cs="Segoe UI Light"/>
+          <w:color w:val="000000"/>
+          <w:sz w:val="28"/>
+          <w:szCs w:val="28"/>
+          <w:shd w:val="clear" w:color="auto" w:fill="FFFFFF"/>
+        </w:rPr>
+        <w:t xml:space="preserve"> </w:t>
+      </w:r>
+      <w:r>
+        <w:rPr>
+          <w:rStyle w:val="Emphasis"/>
+          <w:rFonts w:ascii="Segoe UI Light" w:hAnsi="Segoe UI Light" w:cs="Segoe UI Light"/>
+          <w:i w:val="0"/>
+          <w:iCs w:val="0"/>
+          <w:color w:val="000000"/>
+          <w:sz w:val="28"/>
+          <w:szCs w:val="28"/>
+          <w:shd w:val="clear" w:color="auto" w:fill="FFFFFF"/>
+        </w:rPr>
+        <w:t>Ньютона</w:t>
+      </w:r>
+      <w:r>
+        <w:rPr>
+          <w:rFonts w:ascii="Segoe UI Light" w:hAnsi="Segoe UI Light" w:cs="Segoe UI Light"/>
+          <w:sz w:val="28"/>
+          <w:szCs w:val="28"/>
+          <w:shd w:val="clear" w:color="auto" w:fill="FFFFFF"/>
+        </w:rPr>
+        <w:t> или </w:t>
+      </w:r>
+      <w:r>
+        <w:rPr>
+          <w:rStyle w:val="Emphasis"/>
+          <w:rFonts w:ascii="Segoe UI Light" w:hAnsi="Segoe UI Light" w:cs="Segoe UI Light"/>
+          <w:i w:val="0"/>
+          <w:iCs w:val="0"/>
+          <w:color w:val="000000"/>
+          <w:sz w:val="28"/>
+          <w:szCs w:val="28"/>
+          <w:shd w:val="clear" w:color="auto" w:fill="FFFFFF"/>
+        </w:rPr>
+        <w:t>касательных</w:t>
+      </w:r>
+      <w:r>
+        <w:rPr>
+          <w:rFonts w:ascii="Segoe UI Light" w:hAnsi="Segoe UI Light" w:cs="Segoe UI Light"/>
+          <w:sz w:val="28"/>
+          <w:szCs w:val="28"/>
+          <w:shd w:val="clear" w:color="auto" w:fill="FFFFFF"/>
+        </w:rPr>
+        <w:t> заключается в том, что если </w:t>
+      </w:r>
+      <w:r>
+        <w:rPr>
+          <w:rFonts w:ascii="Segoe UI Light" w:hAnsi="Segoe UI Light" w:cs="Segoe UI Light"/>
+          <w:noProof/>
+          <w:sz w:val="28"/>
+          <w:szCs w:val="28"/>
+          <w:lang w:val="en-US"/>
+        </w:rPr>
+        <w:t>x</w:t>
+      </w:r>
+      <w:r>
+        <w:rPr>
+          <w:rFonts w:ascii="Segoe UI Light" w:hAnsi="Segoe UI Light" w:cs="Segoe UI Light"/>
+          <w:noProof/>
+          <w:sz w:val="28"/>
+          <w:szCs w:val="28"/>
+          <w:vertAlign w:val="subscript"/>
+          <w:lang w:val="en-US"/>
+        </w:rPr>
+        <w:t>n</w:t>
+      </w:r>
+      <w:r>
+        <w:rPr>
+          <w:rFonts w:ascii="Segoe UI Light" w:hAnsi="Segoe UI Light" w:cs="Segoe UI Light"/>
+          <w:sz w:val="28"/>
+          <w:szCs w:val="28"/>
+          <w:shd w:val="clear" w:color="auto" w:fill="FFFFFF"/>
+        </w:rPr>
+        <w:t> — некоторое приближение к корню уравнения</w:t>
+      </w:r>
+      <w:r>
+        <w:rPr>
+          <w:rFonts w:ascii="Segoe UI Light" w:hAnsi="Segoe UI Light" w:cs="Segoe UI Light"/>
+          <w:sz w:val="28"/>
+          <w:szCs w:val="28"/>
+          <w:shd w:val="clear" w:color="auto" w:fill="FFFFFF"/>
+          <w:lang w:val="en-US"/>
+        </w:rPr>
+        <w:t xml:space="preserve"> f(x) = 0</w:t>
+      </w:r>
+      <w:r>
+        <w:rPr>
+          <w:rFonts w:ascii="Segoe UI Light" w:hAnsi="Segoe UI Light" w:cs="Segoe UI Light"/>
+          <w:sz w:val="28"/>
+          <w:szCs w:val="28"/>
+          <w:shd w:val="clear" w:color="auto" w:fill="FFFFFF"/>
+        </w:rPr>
+        <w:t>, то следующее приближение определяется как корень касательной к функции </w:t>
+      </w:r>
+      <w:r>
+        <w:rPr>
+          <w:rFonts w:ascii="Segoe UI Light" w:hAnsi="Segoe UI Light" w:cs="Segoe UI Light"/>
+          <w:noProof/>
+          <w:sz w:val="28"/>
+          <w:szCs w:val="28"/>
+          <w:lang w:val="en-US"/>
+        </w:rPr>
+        <w:t>f(x)</w:t>
+      </w:r>
+      <w:r>
+        <w:rPr>
+          <w:rFonts w:ascii="Segoe UI Light" w:hAnsi="Segoe UI Light" w:cs="Segoe UI Light"/>
+          <w:sz w:val="28"/>
+          <w:szCs w:val="28"/>
+          <w:shd w:val="clear" w:color="auto" w:fill="FFFFFF"/>
+        </w:rPr>
+        <w:t>, проведенной в точке </w:t>
+      </w:r>
+      <w:r>
+        <w:rPr>
+          <w:rFonts w:ascii="Segoe UI Light" w:hAnsi="Segoe UI Light" w:cs="Segoe UI Light"/>
+          <w:noProof/>
+          <w:sz w:val="28"/>
+          <w:szCs w:val="28"/>
+          <w:lang w:val="en-US"/>
+        </w:rPr>
+        <w:t>x</w:t>
+      </w:r>
+      <w:r>
+        <w:rPr>
+          <w:rFonts w:ascii="Segoe UI Light" w:hAnsi="Segoe UI Light" w:cs="Segoe UI Light"/>
+          <w:noProof/>
+          <w:sz w:val="28"/>
+          <w:szCs w:val="28"/>
+          <w:vertAlign w:val="subscript"/>
+          <w:lang w:val="en-US"/>
+        </w:rPr>
+        <w:t>n</w:t>
+      </w:r>
+      <w:r>
+        <w:rPr>
+          <w:rFonts w:ascii="Segoe UI Light" w:hAnsi="Segoe UI Light" w:cs="Segoe UI Light"/>
+          <w:sz w:val="28"/>
+          <w:szCs w:val="28"/>
+          <w:shd w:val="clear" w:color="auto" w:fill="FFFFFF"/>
+        </w:rPr>
+        <w:t>.</w:t>
+      </w:r>
+    </w:p>
+    <w:p>
+      <w:pPr>
+        <w:rPr>
+          <w:rFonts w:ascii="Segoe UI Light" w:hAnsi="Segoe UI Light" w:cs="Segoe UI Light"/>
+          <w:sz w:val="28"/>
+          <w:szCs w:val="28"/>
+          <w:lang w:val="ru-BY"/>
+        </w:rPr>
+      </w:pPr>
+      <w:r>
+        <w:rPr>
+          <w:noProof/>
+        </w:rPr>
+        <w:drawing>
+          <wp:inline distT="0" distB="0" distL="0" distR="0" wp14:anchorId="7458BF10" wp14:editId="2F98FADB">
+            <wp:extent cx="3999653" cy="1758315"/>
+            <wp:effectExtent l="0" t="0" r="1270" b="0"/>
+            <wp:docPr id="21" name="Picture 21" descr="Метод Ньютона (метод касательных)"/>
+            <wp:cNvGraphicFramePr>
+              <a:graphicFrameLocks xmlns:a="http://schemas.openxmlformats.org/drawingml/2006/main" noChangeAspect="1"/>
+            </wp:cNvGraphicFramePr>
+            <a:graphic xmlns:a="http://schemas.openxmlformats.org/drawingml/2006/main">
+              <a:graphicData uri="http://schemas.openxmlformats.org/drawingml/2006/picture">
+                <pic:pic xmlns:pic="http://schemas.openxmlformats.org/drawingml/2006/picture">
+                  <pic:nvPicPr>
+                    <pic:cNvPr id="0" name="Picture 11" descr="Метод Ньютона (метод касательных)"/>
+                    <pic:cNvPicPr>
+                      <a:picLocks noChangeAspect="1" noChangeArrowheads="1"/>
+                    </pic:cNvPicPr>
+                  </pic:nvPicPr>
+                  <pic:blipFill>
+                    <a:blip r:embed="rId7">
+                      <a:extLst>
+                        <a:ext uri="{28A0092B-C50C-407E-A947-70E740481C1C}">
+                          <a14:useLocalDpi xmlns:a14="http://schemas.microsoft.com/office/drawing/2010/main" val="0"/>
+                        </a:ext>
+                      </a:extLst>
+                    </a:blip>
+                    <a:srcRect/>
+                    <a:stretch>
+                      <a:fillRect/>
+                    </a:stretch>
+                  </pic:blipFill>
+                  <pic:spPr bwMode="auto">
+                    <a:xfrm>
+                      <a:off x="0" y="0"/>
+                      <a:ext cx="4016643" cy="1765784"/>
+                    </a:xfrm>
+                    <a:prstGeom prst="rect">
+                      <a:avLst/>
+                    </a:prstGeom>
+                    <a:noFill/>
+                    <a:ln>
+                      <a:noFill/>
+                    </a:ln>
+                  </pic:spPr>
+                </pic:pic>
+              </a:graphicData>
+            </a:graphic>
+          </wp:inline>
+        </w:drawing>
+      </w:r>
+    </w:p>
+    <w:p>
+      <w:pPr>
+        <w:rPr>
+          <w:rFonts w:ascii="Segoe UI Light" w:hAnsi="Segoe UI Light" w:cs="Segoe UI Light"/>
+          <w:sz w:val="28"/>
+          <w:szCs w:val="28"/>
+          <w:u w:val="single"/>
+          <w:lang w:val="ru-BY"/>
+        </w:rPr>
+      </w:pPr>
+      <w:r>
+        <w:rPr>
+          <w:rFonts w:ascii="Segoe UI Light" w:hAnsi="Segoe UI Light" w:cs="Segoe UI Light"/>
+          <w:sz w:val="28"/>
+          <w:szCs w:val="28"/>
+          <w:u w:val="single"/>
+          <w:lang w:val="ru-BY"/>
+        </w:rPr>
+        <w:t>Метод хорд</w:t>
+      </w:r>
+    </w:p>
+    <w:p>
+      <w:pPr>
+        <w:rPr>
+          <w:rFonts w:ascii="Segoe UI Light" w:hAnsi="Segoe UI Light" w:cs="Segoe UI Light"/>
+          <w:color w:val="000000"/>
+          <w:sz w:val="28"/>
+          <w:szCs w:val="28"/>
+          <w:shd w:val="clear" w:color="auto" w:fill="FFFFFF"/>
+          <w:lang w:val="ru-BY"/>
+        </w:rPr>
+      </w:pPr>
+      <w:r>
+        <w:rPr>
+          <w:rFonts w:ascii="Segoe UI Light" w:hAnsi="Segoe UI Light" w:cs="Segoe UI Light"/>
+          <w:color w:val="000000"/>
+          <w:sz w:val="28"/>
+          <w:szCs w:val="28"/>
+          <w:shd w:val="clear" w:color="auto" w:fill="FFFFFF"/>
+        </w:rPr>
+        <w:t>Если </w:t>
+      </w:r>
+      <w:r>
+        <w:rPr>
+          <w:rStyle w:val="Strong"/>
+          <w:rFonts w:ascii="Segoe UI Light" w:hAnsi="Segoe UI Light" w:cs="Segoe UI Light"/>
+          <w:color w:val="000000"/>
+          <w:sz w:val="28"/>
+          <w:szCs w:val="28"/>
+          <w:shd w:val="clear" w:color="auto" w:fill="FFFFFF"/>
+        </w:rPr>
+        <w:t>x</w:t>
+      </w:r>
+      <w:r>
+        <w:rPr>
+          <w:rStyle w:val="Strong"/>
+          <w:rFonts w:ascii="Segoe UI Light" w:hAnsi="Segoe UI Light" w:cs="Segoe UI Light"/>
+          <w:color w:val="000000"/>
+          <w:sz w:val="28"/>
+          <w:szCs w:val="28"/>
+          <w:shd w:val="clear" w:color="auto" w:fill="FFFFFF"/>
+          <w:vertAlign w:val="subscript"/>
+        </w:rPr>
+        <w:t>0</w:t>
+      </w:r>
+      <w:r>
+        <w:rPr>
+          <w:rFonts w:ascii="Segoe UI Light" w:hAnsi="Segoe UI Light" w:cs="Segoe UI Light"/>
+          <w:color w:val="000000"/>
+          <w:sz w:val="28"/>
+          <w:szCs w:val="28"/>
+          <w:shd w:val="clear" w:color="auto" w:fill="FFFFFF"/>
+        </w:rPr>
+        <w:t>, </w:t>
+      </w:r>
+      <w:r>
+        <w:rPr>
+          <w:rStyle w:val="Strong"/>
+          <w:rFonts w:ascii="Segoe UI Light" w:hAnsi="Segoe UI Light" w:cs="Segoe UI Light"/>
+          <w:color w:val="000000"/>
+          <w:sz w:val="28"/>
+          <w:szCs w:val="28"/>
+          <w:shd w:val="clear" w:color="auto" w:fill="FFFFFF"/>
+        </w:rPr>
+        <w:t>x</w:t>
+      </w:r>
+      <w:r>
+        <w:rPr>
+          <w:rStyle w:val="Strong"/>
+          <w:rFonts w:ascii="Segoe UI Light" w:hAnsi="Segoe UI Light" w:cs="Segoe UI Light"/>
+          <w:color w:val="000000"/>
+          <w:sz w:val="28"/>
+          <w:szCs w:val="28"/>
+          <w:shd w:val="clear" w:color="auto" w:fill="FFFFFF"/>
+          <w:vertAlign w:val="subscript"/>
+        </w:rPr>
+        <w:t>1</w:t>
+      </w:r>
+      <w:r>
+        <w:rPr>
+          <w:rFonts w:ascii="Segoe UI Light" w:hAnsi="Segoe UI Light" w:cs="Segoe UI Light"/>
+          <w:color w:val="000000"/>
+          <w:sz w:val="28"/>
+          <w:szCs w:val="28"/>
+          <w:shd w:val="clear" w:color="auto" w:fill="FFFFFF"/>
+        </w:rPr>
+        <w:t> - приближенные значения корня уравнения </w:t>
+      </w:r>
+      <w:r>
+        <w:rPr>
+          <w:rStyle w:val="Strong"/>
+          <w:rFonts w:ascii="Segoe UI Light" w:hAnsi="Segoe UI Light" w:cs="Segoe UI Light"/>
+          <w:color w:val="000000"/>
+          <w:sz w:val="28"/>
+          <w:szCs w:val="28"/>
+          <w:shd w:val="clear" w:color="auto" w:fill="FFFFFF"/>
+        </w:rPr>
+        <w:t>f(x) = 0</w:t>
+      </w:r>
+      <w:r>
+        <w:rPr>
+          <w:rFonts w:ascii="Segoe UI Light" w:hAnsi="Segoe UI Light" w:cs="Segoe UI Light"/>
+          <w:color w:val="000000"/>
+          <w:sz w:val="28"/>
+          <w:szCs w:val="28"/>
+          <w:shd w:val="clear" w:color="auto" w:fill="FFFFFF"/>
+        </w:rPr>
+        <w:t> и выполняется условие</w:t>
+      </w:r>
+      <w:r>
+        <w:rPr>
+          <w:rFonts w:ascii="Segoe UI Light" w:hAnsi="Segoe UI Light" w:cs="Segoe UI Light"/>
+          <w:color w:val="000000"/>
+          <w:sz w:val="28"/>
+          <w:szCs w:val="28"/>
+          <w:shd w:val="clear" w:color="auto" w:fill="FFFFFF"/>
+          <w:lang w:val="ru-BY"/>
+        </w:rPr>
+        <w:t xml:space="preserve"> </w:t>
+      </w:r>
+      <w:r>
+        <w:rPr>
+          <w:rFonts w:ascii="Segoe UI Light" w:hAnsi="Segoe UI Light" w:cs="Segoe UI Light"/>
+          <w:color w:val="000000"/>
+          <w:sz w:val="28"/>
+          <w:szCs w:val="28"/>
+          <w:shd w:val="clear" w:color="auto" w:fill="FFFFFF"/>
+          <w:lang w:val="en-US"/>
+        </w:rPr>
+        <w:t xml:space="preserve">f(a) * f(b) </w:t>
+      </w:r>
+      <w:proofErr w:type="gramStart"/>
+      <w:r>
+        <w:rPr>
+          <w:rFonts w:ascii="Segoe UI Light" w:hAnsi="Segoe UI Light" w:cs="Segoe UI Light"/>
+          <w:color w:val="000000"/>
+          <w:sz w:val="28"/>
+          <w:szCs w:val="28"/>
+          <w:shd w:val="clear" w:color="auto" w:fill="FFFFFF"/>
+          <w:lang w:val="en-US"/>
+        </w:rPr>
+        <w:t>&lt; 0</w:t>
+      </w:r>
+      <w:proofErr w:type="gramEnd"/>
+      <w:r>
+        <w:rPr>
+          <w:rFonts w:ascii="Segoe UI Light" w:hAnsi="Segoe UI Light" w:cs="Segoe UI Light"/>
+          <w:color w:val="000000"/>
+          <w:sz w:val="28"/>
+          <w:szCs w:val="28"/>
+          <w:shd w:val="clear" w:color="auto" w:fill="FFFFFF"/>
+          <w:lang w:val="ru-BY"/>
+        </w:rPr>
+        <w:t>, то последующие приближения находят по формуле</w:t>
+      </w:r>
+      <w:r>
+        <w:rPr>
+          <w:rFonts w:ascii="Segoe UI Light" w:hAnsi="Segoe UI Light" w:cs="Segoe UI Light"/>
+          <w:color w:val="000000"/>
+          <w:sz w:val="28"/>
+          <w:szCs w:val="28"/>
+          <w:shd w:val="clear" w:color="auto" w:fill="FFFFFF"/>
+          <w:lang w:val="ru-BY"/>
+        </w:rPr>
+        <w:t>:</w:t>
+      </w:r>
+    </w:p>
+    <w:p>
+      <w:pPr>
+        <w:rPr>
+          <w:rFonts w:ascii="Segoe UI Light" w:hAnsi="Segoe UI Light" w:cs="Segoe UI Light"/>
+          <w:color w:val="000000"/>
+          <w:sz w:val="28"/>
+          <w:szCs w:val="28"/>
+          <w:shd w:val="clear" w:color="auto" w:fill="FFFFFF"/>
+          <w:lang w:val="ru-BY"/>
+        </w:rPr>
+      </w:pPr>
+      <w:r>
+        <w:rPr>
+          <w:rFonts w:ascii="Segoe UI Light" w:hAnsi="Segoe UI Light" w:cs="Segoe UI Light"/>
+          <w:color w:val="000000"/>
+          <w:sz w:val="28"/>
+          <w:szCs w:val="28"/>
+          <w:shd w:val="clear" w:color="auto" w:fill="FFFFFF"/>
+          <w:lang w:val="ru-BY"/>
+        </w:rPr>
+        <w:t xml:space="preserve"> </w:t>
+      </w:r>
+      <w:r>
+        <w:rPr>
+          <w:rFonts w:ascii="Segoe UI Light" w:hAnsi="Segoe UI Light" w:cs="Segoe UI Light"/>
+          <w:noProof/>
+          <w:sz w:val="28"/>
+          <w:szCs w:val="28"/>
+        </w:rPr>
+        <w:drawing>
+          <wp:inline distT="0" distB="0" distL="0" distR="0" wp14:anchorId="7C80481E" wp14:editId="160517E8">
+            <wp:extent cx="4145280" cy="571500"/>
+            <wp:effectExtent l="0" t="0" r="7620" b="0"/>
+            <wp:docPr id="5" name="Picture 5" descr="Метод хорд"/>
+            <wp:cNvGraphicFramePr>
+              <a:graphicFrameLocks xmlns:a="http://schemas.openxmlformats.org/drawingml/2006/main" noChangeAspect="1"/>
+            </wp:cNvGraphicFramePr>
+            <a:graphic xmlns:a="http://schemas.openxmlformats.org/drawingml/2006/main">
+              <a:graphicData uri="http://schemas.openxmlformats.org/drawingml/2006/picture">
+                <pic:pic xmlns:pic="http://schemas.openxmlformats.org/drawingml/2006/picture">
+                  <pic:nvPicPr>
+                    <pic:cNvPr id="0" name="Picture 3" descr="Метод хорд"/>
+                    <pic:cNvPicPr>
+                      <a:picLocks noChangeAspect="1" noChangeArrowheads="1"/>
+                    </pic:cNvPicPr>
+                  </pic:nvPicPr>
+                  <pic:blipFill>
+                    <a:blip r:embed="rId8">
+                      <a:extLst>
+                        <a:ext uri="{28A0092B-C50C-407E-A947-70E740481C1C}">
+                          <a14:useLocalDpi xmlns:a14="http://schemas.microsoft.com/office/drawing/2010/main" val="0"/>
+                        </a:ext>
+                      </a:extLst>
+                    </a:blip>
+                    <a:srcRect/>
+                    <a:stretch>
+                      <a:fillRect/>
+                    </a:stretch>
+                  </pic:blipFill>
+                  <pic:spPr bwMode="auto">
+                    <a:xfrm>
+                      <a:off x="0" y="0"/>
+                      <a:ext cx="4145280" cy="571500"/>
+                    </a:xfrm>
+                    <a:prstGeom prst="rect">
+                      <a:avLst/>
+                    </a:prstGeom>
+                    <a:noFill/>
+                    <a:ln>
+                      <a:noFill/>
+                    </a:ln>
+                  </pic:spPr>
+                </pic:pic>
+              </a:graphicData>
+            </a:graphic>
+          </wp:inline>
+        </w:drawing>
+      </w:r>
+    </w:p>
+    <w:p>
+      <w:pPr>
+        <w:rPr>
+          <w:rFonts w:ascii="Segoe UI Light" w:hAnsi="Segoe UI Light" w:cs="Segoe UI Light"/>
+          <w:color w:val="000000"/>
+          <w:sz w:val="28"/>
+          <w:szCs w:val="28"/>
+          <w:shd w:val="clear" w:color="auto" w:fill="FFFFFF"/>
+        </w:rPr>
+      </w:pPr>
+      <w:r>
+        <w:rPr>
+          <w:rFonts w:ascii="Segoe UI Light" w:hAnsi="Segoe UI Light" w:cs="Segoe UI Light"/>
+          <w:color w:val="000000"/>
+          <w:sz w:val="28"/>
+          <w:szCs w:val="28"/>
+          <w:shd w:val="clear" w:color="auto" w:fill="FFFFFF"/>
+        </w:rPr>
+        <w:t>Методом хорд называют также метод, при котором один из концов отрезка закреплен, т.е. вычисление приближения корня уравнения </w:t>
+      </w:r>
+      <w:r>
+        <w:rPr>
+          <w:rStyle w:val="Strong"/>
+          <w:rFonts w:ascii="Segoe UI Light" w:hAnsi="Segoe UI Light" w:cs="Segoe UI Light"/>
+          <w:color w:val="000000"/>
+          <w:sz w:val="28"/>
+          <w:szCs w:val="28"/>
+          <w:shd w:val="clear" w:color="auto" w:fill="FFFFFF"/>
+        </w:rPr>
+        <w:t>f(x) = 0</w:t>
+      </w:r>
+      <w:r>
+        <w:rPr>
+          <w:rFonts w:ascii="Segoe UI Light" w:hAnsi="Segoe UI Light" w:cs="Segoe UI Light"/>
+          <w:color w:val="000000"/>
+          <w:sz w:val="28"/>
+          <w:szCs w:val="28"/>
+          <w:shd w:val="clear" w:color="auto" w:fill="FFFFFF"/>
+        </w:rPr>
+        <w:t> производят по формулам:</w:t>
+      </w:r>
+    </w:p>
+    <w:p>
+      <w:pPr>
+        <w:rPr>
+          <w:rFonts w:ascii="Segoe UI Light" w:hAnsi="Segoe UI Light" w:cs="Segoe UI Light"/>
+          <w:sz w:val="28"/>
+          <w:szCs w:val="28"/>
+          <w:u w:val="single"/>
+          <w:lang w:val="ru-BY"/>
+        </w:rPr>
+      </w:pPr>
+      <w:r>
+        <w:rPr>
+          <w:rFonts w:ascii="Segoe UI Light" w:hAnsi="Segoe UI Light" w:cs="Segoe UI Light"/>
+          <w:noProof/>
+          <w:sz w:val="28"/>
+          <w:szCs w:val="28"/>
+        </w:rPr>
+        <w:drawing>
+          <wp:inline distT="0" distB="0" distL="0" distR="0" wp14:anchorId="51E25131" wp14:editId="253D6751">
+            <wp:extent cx="3749040" cy="579120"/>
+            <wp:effectExtent l="0" t="0" r="3810" b="0"/>
+            <wp:docPr id="14" name="Picture 14" descr="Метод секущих"/>
+            <wp:cNvGraphicFramePr>
+              <a:graphicFrameLocks xmlns:a="http://schemas.openxmlformats.org/drawingml/2006/main" noChangeAspect="1"/>
+            </wp:cNvGraphicFramePr>
+            <a:graphic xmlns:a="http://schemas.openxmlformats.org/drawingml/2006/main">
+              <a:graphicData uri="http://schemas.openxmlformats.org/drawingml/2006/picture">
+                <pic:pic xmlns:pic="http://schemas.openxmlformats.org/drawingml/2006/picture">
+                  <pic:nvPicPr>
+                    <pic:cNvPr id="0" name="Picture 5" descr="Метод секущих"/>
+                    <pic:cNvPicPr>
+                      <a:picLocks noChangeAspect="1" noChangeArrowheads="1"/>
+                    </pic:cNvPicPr>
+                  </pic:nvPicPr>
+                  <pic:blipFill>
+                    <a:blip r:embed="rId9">
+                      <a:extLst>
+                        <a:ext uri="{28A0092B-C50C-407E-A947-70E740481C1C}">
+                          <a14:useLocalDpi xmlns:a14="http://schemas.microsoft.com/office/drawing/2010/main" val="0"/>
+                        </a:ext>
+                      </a:extLst>
+                    </a:blip>
+                    <a:srcRect/>
+                    <a:stretch>
+                      <a:fillRect/>
+                    </a:stretch>
+                  </pic:blipFill>
+                  <pic:spPr bwMode="auto">
+                    <a:xfrm>
+                      <a:off x="0" y="0"/>
+                      <a:ext cx="3749040" cy="579120"/>
+                    </a:xfrm>
+                    <a:prstGeom prst="rect">
+                      <a:avLst/>
+                    </a:prstGeom>
+                    <a:noFill/>
+                    <a:ln>
+                      <a:noFill/>
+                    </a:ln>
+                  </pic:spPr>
+                </pic:pic>
+              </a:graphicData>
+            </a:graphic>
+          </wp:inline>
+        </w:drawing>
+      </w:r>
+    </w:p>
+    <w:p>
+      <w:pPr>
+        <w:rPr>
+          <w:rFonts w:ascii="Segoe UI Light" w:hAnsi="Segoe UI Light" w:cs="Segoe UI Light"/>
+          <w:sz w:val="28"/>
+          <w:szCs w:val="28"/>
+          <w:u w:val="single"/>
+          <w:lang w:val="ru-BY"/>
+        </w:rPr>
+      </w:pPr>
+      <w:r>
+        <w:rPr>
+          <w:rFonts w:ascii="Segoe UI Light" w:hAnsi="Segoe UI Light" w:cs="Segoe UI Light"/>
+          <w:color w:val="000000"/>
+          <w:sz w:val="28"/>
+          <w:szCs w:val="28"/>
+          <w:shd w:val="clear" w:color="auto" w:fill="FFFFFF"/>
+        </w:rPr>
+        <w:t>Геометрическая интерпретация метода хорд:</w:t>
+      </w:r>
+    </w:p>
+    <w:p>
+      <w:pPr>
+        <w:rPr>
+          <w:rFonts w:ascii="Segoe UI Light" w:hAnsi="Segoe UI Light" w:cs="Segoe UI Light"/>
+          <w:sz w:val="28"/>
+          <w:szCs w:val="28"/>
+          <w:u w:val="single"/>
+          <w:lang w:val="ru-BY"/>
+        </w:rPr>
+      </w:pPr>
+      <w:r>
+        <w:rPr>
+          <w:noProof/>
+        </w:rPr>
+        <w:lastRenderedPageBreak/>
+        <w:drawing>
+          <wp:inline distT="0" distB="0" distL="0" distR="0" wp14:anchorId="40622936" wp14:editId="1937FB01">
+            <wp:extent cx="4082415" cy="2125980"/>
+            <wp:effectExtent l="0" t="0" r="0" b="7620"/>
+            <wp:docPr id="3" name="Picture 3" descr="Метод хорд"/>
+            <wp:cNvGraphicFramePr>
+              <a:graphicFrameLocks xmlns:a="http://schemas.openxmlformats.org/drawingml/2006/main" noChangeAspect="1"/>
+            </wp:cNvGraphicFramePr>
+            <a:graphic xmlns:a="http://schemas.openxmlformats.org/drawingml/2006/main">
+              <a:graphicData uri="http://schemas.openxmlformats.org/drawingml/2006/picture">
+                <pic:pic xmlns:pic="http://schemas.openxmlformats.org/drawingml/2006/picture">
+                  <pic:nvPicPr>
+                    <pic:cNvPr id="0" name="Picture 1" descr="Метод хорд"/>
+                    <pic:cNvPicPr>
+                      <a:picLocks noChangeAspect="1" noChangeArrowheads="1"/>
+                    </pic:cNvPicPr>
+                  </pic:nvPicPr>
+                  <pic:blipFill>
+                    <a:blip r:embed="rId10">
+                      <a:extLst>
+                        <a:ext uri="{28A0092B-C50C-407E-A947-70E740481C1C}">
+                          <a14:useLocalDpi xmlns:a14="http://schemas.microsoft.com/office/drawing/2010/main" val="0"/>
+                        </a:ext>
+                      </a:extLst>
+                    </a:blip>
+                    <a:srcRect/>
+                    <a:stretch>
+                      <a:fillRect/>
+                    </a:stretch>
+                  </pic:blipFill>
+                  <pic:spPr bwMode="auto">
+                    <a:xfrm>
+                      <a:off x="0" y="0"/>
+                      <a:ext cx="4094144" cy="2132088"/>
+                    </a:xfrm>
+                    <a:prstGeom prst="rect">
+                      <a:avLst/>
+                    </a:prstGeom>
+                    <a:noFill/>
+                    <a:ln>
+                      <a:noFill/>
+                    </a:ln>
+                  </pic:spPr>
+                </pic:pic>
+              </a:graphicData>
+            </a:graphic>
+          </wp:inline>
+        </w:drawing>
+      </w:r>
+    </w:p>
+    <w:p>
+      <w:pPr>
+        <w:rPr>
+          <w:rFonts w:ascii="Segoe UI Light" w:hAnsi="Segoe UI Light" w:cs="Segoe UI Light"/>
           <w:b/>
           <w:bCs/>
           <w:sz w:val="32"/>
@@ -2972,7 +3718,9 @@
           <w:lang w:val="ru-BY"/>
         </w:rPr>
       </w:pPr>
-      <w:r>
+    </w:p>
+    <w:p>
+      <w:pPr>
         <w:rPr>
           <w:rFonts w:ascii="Segoe UI Light" w:hAnsi="Segoe UI Light" w:cs="Segoe UI Light"/>
           <w:b/>
@@ -2981,7 +3729,16 @@
           <w:szCs w:val="32"/>
           <w:lang w:val="ru-BY"/>
         </w:rPr>
-        <w:lastRenderedPageBreak/>
+      </w:pPr>
+      <w:r>
+        <w:rPr>
+          <w:rFonts w:ascii="Segoe UI Light" w:hAnsi="Segoe UI Light" w:cs="Segoe UI Light"/>
+          <w:b/>
+          <w:bCs/>
+          <w:sz w:val="32"/>
+          <w:szCs w:val="32"/>
+          <w:lang w:val="ru-BY"/>
+        </w:rPr>
         <w:t>Задание</w:t>
       </w:r>
     </w:p>
@@ -3120,7 +3877,7 @@
                     <pic:cNvPicPr/>
                   </pic:nvPicPr>
                   <pic:blipFill>
-                    <a:blip r:embed="rId7"/>
+                    <a:blip r:embed="rId11"/>
                     <a:stretch>
                       <a:fillRect/>
                     </a:stretch>
@@ -3440,6 +4197,7 @@
           <w:szCs w:val="14"/>
           <w:lang w:val="en-US"/>
         </w:rPr>
+        <w:lastRenderedPageBreak/>
         <w:t xml:space="preserve">def </w:t>
       </w:r>
       <w:proofErr w:type="spellStart"/>
@@ -5297,7 +6055,6 @@
           <w:szCs w:val="14"/>
           <w:lang w:val="en-US"/>
         </w:rPr>
-        <w:lastRenderedPageBreak/>
         <w:br/>
       </w:r>
       <w:r>
@@ -8626,6 +9383,18 @@
           <w:lang w:val="en-US"/>
         </w:rPr>
         <w:br/>
+      </w:r>
+      <w:r>
+        <w:rPr>
+          <w:rFonts w:ascii="JetBrains Mono" w:eastAsia="Times New Roman" w:hAnsi="JetBrains Mono" w:cs="JetBrains Mono"/>
+          <w:b/>
+          <w:bCs/>
+          <w:color w:val="383838"/>
+          <w:sz w:val="14"/>
+          <w:szCs w:val="14"/>
+          <w:lang w:val="en-US"/>
+        </w:rPr>
+        <w:lastRenderedPageBreak/>
         <w:t xml:space="preserve">        </w:t>
       </w:r>
       <w:r>
@@ -10295,18 +11064,6 @@
           <w:lang w:val="en-US"/>
         </w:rPr>
         <w:br/>
-      </w:r>
-      <w:r>
-        <w:rPr>
-          <w:rFonts w:ascii="JetBrains Mono" w:eastAsia="Times New Roman" w:hAnsi="JetBrains Mono" w:cs="JetBrains Mono"/>
-          <w:b/>
-          <w:bCs/>
-          <w:color w:val="383838"/>
-          <w:sz w:val="14"/>
-          <w:szCs w:val="14"/>
-          <w:lang w:val="en-US"/>
-        </w:rPr>
-        <w:lastRenderedPageBreak/>
         <w:t xml:space="preserve">    </w:t>
       </w:r>
       <w:proofErr w:type="spellStart"/>
@@ -13511,6 +14268,7 @@
           <w:szCs w:val="14"/>
           <w:lang w:val="en-US"/>
         </w:rPr>
+        <w:lastRenderedPageBreak/>
         <w:t xml:space="preserve">def </w:t>
       </w:r>
       <w:proofErr w:type="spellStart"/>
@@ -15438,7 +16196,6 @@
           <w:szCs w:val="14"/>
           <w:lang w:val="en-US"/>
         </w:rPr>
-        <w:lastRenderedPageBreak/>
         <w:t>data</w:t>
       </w:r>
       <w:r>
@@ -15867,7 +16624,7 @@
                     <pic:cNvPicPr/>
                   </pic:nvPicPr>
                   <pic:blipFill>
-                    <a:blip r:embed="rId8"/>
+                    <a:blip r:embed="rId12"/>
                     <a:stretch>
                       <a:fillRect/>
                     </a:stretch>
@@ -15995,6 +16752,7 @@
         <w:rPr>
           <w:noProof/>
         </w:rPr>
+        <w:lastRenderedPageBreak/>
         <w:drawing>
           <wp:inline distT="0" distB="0" distL="0" distR="0" wp14:anchorId="3866B120" wp14:editId="06F35FCC">
             <wp:extent cx="4143375" cy="1409898"/>
@@ -16011,7 +16769,7 @@
                     <pic:cNvPicPr/>
                   </pic:nvPicPr>
                   <pic:blipFill>
-                    <a:blip r:embed="rId9"/>
+                    <a:blip r:embed="rId13"/>
                     <a:stretch>
                       <a:fillRect/>
                     </a:stretch>
@@ -16190,7 +16948,6 @@
         <w:rPr>
           <w:noProof/>
         </w:rPr>
-        <w:lastRenderedPageBreak/>
         <w:drawing>
           <wp:inline distT="0" distB="0" distL="0" distR="0" wp14:anchorId="0A4C0156" wp14:editId="72795286">
             <wp:extent cx="3900488" cy="1148061"/>
@@ -16207,7 +16964,7 @@
                     <pic:cNvPicPr/>
                   </pic:nvPicPr>
                   <pic:blipFill>
-                    <a:blip r:embed="rId10"/>
+                    <a:blip r:embed="rId14"/>
                     <a:stretch>
                       <a:fillRect/>
                     </a:stretch>
@@ -16264,7 +17021,7 @@
                     <pic:cNvPicPr/>
                   </pic:nvPicPr>
                   <pic:blipFill>
-                    <a:blip r:embed="rId11"/>
+                    <a:blip r:embed="rId15"/>
                     <a:stretch>
                       <a:fillRect/>
                     </a:stretch>
@@ -16358,7 +17115,7 @@
                     <pic:cNvPicPr/>
                   </pic:nvPicPr>
                   <pic:blipFill>
-                    <a:blip r:embed="rId12"/>
+                    <a:blip r:embed="rId16"/>
                     <a:stretch>
                       <a:fillRect/>
                     </a:stretch>
@@ -16436,6 +17193,7 @@
         <w:rPr>
           <w:noProof/>
         </w:rPr>
+        <w:lastRenderedPageBreak/>
         <w:drawing>
           <wp:inline distT="0" distB="0" distL="0" distR="0" wp14:anchorId="704FCD5A" wp14:editId="0CC61522">
             <wp:extent cx="3638550" cy="1151819"/>
@@ -16452,7 +17210,7 @@
                     <pic:cNvPicPr/>
                   </pic:nvPicPr>
                   <pic:blipFill>
-                    <a:blip r:embed="rId13"/>
+                    <a:blip r:embed="rId17"/>
                     <a:stretch>
                       <a:fillRect/>
                     </a:stretch>
@@ -16501,6 +17259,11 @@
     </w:p>
     <w:p>
       <w:pPr>
+        <w:pStyle w:val="ListParagraph"/>
+        <w:numPr>
+          <w:ilvl w:val="0"/>
+          <w:numId w:val="5"/>
+        </w:numPr>
         <w:rPr>
           <w:rFonts w:ascii="Segoe UI Light" w:hAnsi="Segoe UI Light" w:cs="Segoe UI Light"/>
           <w:b/>
@@ -16626,7 +17389,6 @@
         <w:rPr>
           <w:noProof/>
         </w:rPr>
-        <w:lastRenderedPageBreak/>
         <w:drawing>
           <wp:inline distT="0" distB="0" distL="0" distR="0" wp14:anchorId="6544D9F7" wp14:editId="4DB227E7">
             <wp:extent cx="2874980" cy="923925"/>
@@ -16643,7 +17405,7 @@
                     <pic:cNvPicPr/>
                   </pic:nvPicPr>
                   <pic:blipFill>
-                    <a:blip r:embed="rId14"/>
+                    <a:blip r:embed="rId18"/>
                     <a:stretch>
                       <a:fillRect/>
                     </a:stretch>
@@ -16690,7 +17452,7 @@
                     <pic:cNvPicPr/>
                   </pic:nvPicPr>
                   <pic:blipFill>
-                    <a:blip r:embed="rId15"/>
+                    <a:blip r:embed="rId19"/>
                     <a:stretch>
                       <a:fillRect/>
                     </a:stretch>
@@ -16730,6 +17492,11 @@
     </w:p>
     <w:p>
       <w:pPr>
+        <w:pStyle w:val="ListParagraph"/>
+        <w:numPr>
+          <w:ilvl w:val="0"/>
+          <w:numId w:val="5"/>
+        </w:numPr>
         <w:rPr>
           <w:rFonts w:ascii="Segoe UI Light" w:hAnsi="Segoe UI Light" w:cs="Segoe UI Light"/>
           <w:b/>
@@ -16837,7 +17604,7 @@
                     <pic:cNvPicPr/>
                   </pic:nvPicPr>
                   <pic:blipFill>
-                    <a:blip r:embed="rId16"/>
+                    <a:blip r:embed="rId20"/>
                     <a:stretch>
                       <a:fillRect/>
                     </a:stretch>
@@ -16872,10 +17639,10 @@
           <w:noProof/>
         </w:rPr>
         <w:drawing>
-          <wp:inline distT="0" distB="0" distL="0" distR="0" wp14:anchorId="476DF288" wp14:editId="0A9456C9">
-            <wp:extent cx="3605213" cy="756864"/>
-            <wp:effectExtent l="0" t="0" r="0" b="5715"/>
-            <wp:docPr id="14" name="Picture 14"/>
+          <wp:inline distT="0" distB="0" distL="0" distR="0" wp14:anchorId="2092F956" wp14:editId="0C5965A7">
+            <wp:extent cx="5943600" cy="1135380"/>
+            <wp:effectExtent l="19050" t="19050" r="19050" b="26670"/>
+            <wp:docPr id="2" name="Picture 2"/>
             <wp:cNvGraphicFramePr>
               <a:graphicFrameLocks xmlns:a="http://schemas.openxmlformats.org/drawingml/2006/main" noChangeAspect="1"/>
             </wp:cNvGraphicFramePr>
@@ -16887,7 +17654,7 @@
                     <pic:cNvPicPr/>
                   </pic:nvPicPr>
                   <pic:blipFill>
-                    <a:blip r:embed="rId17"/>
+                    <a:blip r:embed="rId21"/>
                     <a:stretch>
                       <a:fillRect/>
                     </a:stretch>
@@ -16895,11 +17662,18 @@
                   <pic:spPr>
                     <a:xfrm>
                       <a:off x="0" y="0"/>
-                      <a:ext cx="3644234" cy="765056"/>
+                      <a:ext cx="5943600" cy="1135380"/>
                     </a:xfrm>
                     <a:prstGeom prst="rect">
                       <a:avLst/>
                     </a:prstGeom>
+                    <a:ln>
+                      <a:solidFill>
+                        <a:schemeClr val="bg2">
+                          <a:lumMod val="75000"/>
+                        </a:schemeClr>
+                      </a:solidFill>
+                    </a:ln>
                   </pic:spPr>
                 </pic:pic>
               </a:graphicData>
@@ -16924,7 +17698,43 @@
           <w:szCs w:val="28"/>
           <w:lang w:val="ru-BY"/>
         </w:rPr>
-        <w:t>Метод дихотомии и теорема Штурма отрабатывают верно. Итерационный метод хорд выкидывает исключение.</w:t>
+        <w:t>Метод дихотомии</w:t>
+      </w:r>
+      <w:r>
+        <w:rPr>
+          <w:rFonts w:ascii="Segoe UI Light" w:hAnsi="Segoe UI Light" w:cs="Segoe UI Light"/>
+          <w:sz w:val="28"/>
+          <w:szCs w:val="28"/>
+          <w:lang w:val="ru-BY"/>
+        </w:rPr>
+        <w:t>, метод касательных</w:t>
+      </w:r>
+      <w:r>
+        <w:rPr>
+          <w:rFonts w:ascii="Segoe UI Light" w:hAnsi="Segoe UI Light" w:cs="Segoe UI Light"/>
+          <w:sz w:val="28"/>
+          <w:szCs w:val="28"/>
+          <w:lang w:val="ru-BY"/>
+        </w:rPr>
+        <w:t xml:space="preserve"> и теорема Штурма отрабатывают верно. </w:t>
+      </w:r>
+      <w:r>
+        <w:rPr>
+          <w:rFonts w:ascii="Segoe UI Light" w:hAnsi="Segoe UI Light" w:cs="Segoe UI Light"/>
+          <w:sz w:val="28"/>
+          <w:szCs w:val="28"/>
+          <w:lang w:val="ru-BY"/>
+        </w:rPr>
+        <w:t>Метод</w:t>
+      </w:r>
+      <w:r>
+        <w:rPr>
+          <w:rFonts w:ascii="Segoe UI Light" w:hAnsi="Segoe UI Light" w:cs="Segoe UI Light"/>
+          <w:sz w:val="28"/>
+          <w:szCs w:val="28"/>
+          <w:lang w:val="ru-BY"/>
+        </w:rPr>
+        <w:t xml:space="preserve"> хорд выкидывает исключение.</w:t>
       </w:r>
     </w:p>
     <w:p>
@@ -16939,6 +17749,11 @@
     </w:p>
     <w:p>
       <w:pPr>
+        <w:pStyle w:val="ListParagraph"/>
+        <w:numPr>
+          <w:ilvl w:val="0"/>
+          <w:numId w:val="5"/>
+        </w:numPr>
         <w:rPr>
           <w:rFonts w:ascii="Segoe UI Light" w:hAnsi="Segoe UI Light" w:cs="Segoe UI Light"/>
           <w:b/>
@@ -16957,6 +17772,7 @@
           <w:szCs w:val="28"/>
           <w:lang w:val="en-US"/>
         </w:rPr>
+        <w:lastRenderedPageBreak/>
         <w:t>x</w:t>
       </w:r>
       <w:r>
@@ -16980,18 +17796,7 @@
           <w:szCs w:val="28"/>
           <w:lang w:val="en-US"/>
         </w:rPr>
-        <w:t xml:space="preserve"> - 10 </w:t>
-      </w:r>
-      <w:r>
-        <w:rPr>
-          <w:rFonts w:ascii="Segoe UI Light" w:hAnsi="Segoe UI Light" w:cs="Segoe UI Light"/>
-          <w:b/>
-          <w:bCs/>
-          <w:sz w:val="28"/>
-          <w:szCs w:val="28"/>
-          <w:lang w:val="en-US"/>
-        </w:rPr>
-        <w:t>x</w:t>
+        <w:t xml:space="preserve"> - 10 x</w:t>
       </w:r>
       <w:r>
         <w:rPr>
@@ -17204,7 +18009,7 @@
                     <pic:cNvPicPr/>
                   </pic:nvPicPr>
                   <pic:blipFill>
-                    <a:blip r:embed="rId18"/>
+                    <a:blip r:embed="rId22"/>
                     <a:stretch>
                       <a:fillRect/>
                     </a:stretch>
@@ -17273,6 +18078,7 @@
     </w:p>
     <w:p>
       <w:pPr>
+        <w:ind w:firstLine="720"/>
         <w:rPr>
           <w:rFonts w:ascii="Segoe UI Light" w:hAnsi="Segoe UI Light" w:cs="Segoe UI Light"/>
           <w:sz w:val="28"/>
@@ -17283,11 +18089,30 @@
       <w:r>
         <w:rPr>
           <w:rFonts w:ascii="Segoe UI Light" w:hAnsi="Segoe UI Light" w:cs="Segoe UI Light"/>
-          <w:sz w:val="28"/>
-          <w:szCs w:val="28"/>
-          <w:lang w:val="en-US"/>
-        </w:rPr>
-        <w:lastRenderedPageBreak/>
+          <w:b/>
+          <w:bCs/>
+          <w:sz w:val="28"/>
+          <w:szCs w:val="28"/>
+          <w:lang w:val="en-US"/>
+        </w:rPr>
+        <w:t>3.1)</w:t>
+      </w:r>
+      <w:r>
+        <w:rPr>
+          <w:rFonts w:ascii="Segoe UI Light" w:hAnsi="Segoe UI Light" w:cs="Segoe UI Light"/>
+          <w:sz w:val="28"/>
+          <w:szCs w:val="28"/>
+          <w:lang w:val="en-US"/>
+        </w:rPr>
+        <w:t xml:space="preserve"> </w:t>
+      </w:r>
+      <w:r>
+        <w:rPr>
+          <w:rFonts w:ascii="Segoe UI Light" w:hAnsi="Segoe UI Light" w:cs="Segoe UI Light"/>
+          <w:sz w:val="28"/>
+          <w:szCs w:val="28"/>
+          <w:lang w:val="en-US"/>
+        </w:rPr>
         <w:t>[-</w:t>
       </w:r>
       <w:proofErr w:type="gramStart"/>
@@ -17340,7 +18165,7 @@
                     <pic:cNvPicPr/>
                   </pic:nvPicPr>
                   <pic:blipFill>
-                    <a:blip r:embed="rId19"/>
+                    <a:blip r:embed="rId23"/>
                     <a:stretch>
                       <a:fillRect/>
                     </a:stretch>
@@ -17370,6 +18195,7 @@
     </w:p>
     <w:p>
       <w:pPr>
+        <w:ind w:firstLine="720"/>
         <w:rPr>
           <w:rFonts w:ascii="Segoe UI Light" w:hAnsi="Segoe UI Light" w:cs="Segoe UI Light"/>
           <w:sz w:val="28"/>
@@ -17377,6 +18203,26 @@
           <w:lang w:val="en-US"/>
         </w:rPr>
       </w:pPr>
+      <w:r>
+        <w:rPr>
+          <w:rFonts w:ascii="Segoe UI Light" w:hAnsi="Segoe UI Light" w:cs="Segoe UI Light"/>
+          <w:b/>
+          <w:bCs/>
+          <w:sz w:val="28"/>
+          <w:szCs w:val="28"/>
+          <w:lang w:val="en-US"/>
+        </w:rPr>
+        <w:t>3.2)</w:t>
+      </w:r>
+      <w:r>
+        <w:rPr>
+          <w:rFonts w:ascii="Segoe UI Light" w:hAnsi="Segoe UI Light" w:cs="Segoe UI Light"/>
+          <w:sz w:val="28"/>
+          <w:szCs w:val="28"/>
+          <w:lang w:val="en-US"/>
+        </w:rPr>
+        <w:t xml:space="preserve"> </w:t>
+      </w:r>
       <w:r>
         <w:rPr>
           <w:rFonts w:ascii="Segoe UI Light" w:hAnsi="Segoe UI Light" w:cs="Segoe UI Light"/>
@@ -17436,7 +18282,7 @@
                     <pic:cNvPicPr/>
                   </pic:nvPicPr>
                   <pic:blipFill>
-                    <a:blip r:embed="rId20"/>
+                    <a:blip r:embed="rId24"/>
                     <a:stretch>
                       <a:fillRect/>
                     </a:stretch>
@@ -17512,16 +18358,127 @@
           <w:szCs w:val="28"/>
           <w:lang w:val="ru-BY"/>
         </w:rPr>
-        <w:t xml:space="preserve">В результате прогона тестовых примеров через мой программный продукт, я могу </w:t>
-      </w:r>
-      <w:r>
-        <w:rPr>
-          <w:rFonts w:ascii="Segoe UI Light" w:hAnsi="Segoe UI Light" w:cs="Segoe UI Light"/>
-          <w:sz w:val="28"/>
-          <w:szCs w:val="28"/>
-          <w:lang w:val="ru-BY"/>
-        </w:rPr>
-        <w:t>попробовать предположить, что метод Ньютона является наиболее эффективным методом. По количеству итераций в тестовых примерах он порой отрабатывал за в десятки раз меньшее число итераций, чем метод хорд или метод дихотомии. Да и это относительно малое количество итераций</w:t>
+        <w:t xml:space="preserve">В результате прогона тестовых примеров через мой программный продукт, я </w:t>
+      </w:r>
+      <w:r>
+        <w:rPr>
+          <w:rFonts w:ascii="Segoe UI Light" w:hAnsi="Segoe UI Light" w:cs="Segoe UI Light"/>
+          <w:sz w:val="28"/>
+          <w:szCs w:val="28"/>
+          <w:lang w:val="ru-BY"/>
+        </w:rPr>
+        <w:t>пробую сделать предположение</w:t>
+      </w:r>
+      <w:r>
+        <w:rPr>
+          <w:rFonts w:ascii="Segoe UI Light" w:hAnsi="Segoe UI Light" w:cs="Segoe UI Light"/>
+          <w:sz w:val="28"/>
+          <w:szCs w:val="28"/>
+          <w:lang w:val="ru-BY"/>
+        </w:rPr>
+        <w:t xml:space="preserve">, что </w:t>
+      </w:r>
+      <w:r>
+        <w:rPr>
+          <w:rFonts w:ascii="Segoe UI Light" w:hAnsi="Segoe UI Light" w:cs="Segoe UI Light"/>
+          <w:sz w:val="28"/>
+          <w:szCs w:val="28"/>
+          <w:u w:val="single"/>
+          <w:lang w:val="ru-BY"/>
+        </w:rPr>
+        <w:t>метод Ньютона</w:t>
+      </w:r>
+      <w:r>
+        <w:rPr>
+          <w:rFonts w:ascii="Segoe UI Light" w:hAnsi="Segoe UI Light" w:cs="Segoe UI Light"/>
+          <w:sz w:val="28"/>
+          <w:szCs w:val="28"/>
+          <w:lang w:val="ru-BY"/>
+        </w:rPr>
+        <w:t xml:space="preserve"> является наиболее эффективным методом</w:t>
+      </w:r>
+      <w:r>
+        <w:rPr>
+          <w:rFonts w:ascii="Segoe UI Light" w:hAnsi="Segoe UI Light" w:cs="Segoe UI Light"/>
+          <w:sz w:val="28"/>
+          <w:szCs w:val="28"/>
+          <w:lang w:val="ru-BY"/>
+        </w:rPr>
+        <w:t xml:space="preserve"> в общем случае</w:t>
+      </w:r>
+      <w:r>
+        <w:rPr>
+          <w:rFonts w:ascii="Segoe UI Light" w:hAnsi="Segoe UI Light" w:cs="Segoe UI Light"/>
+          <w:sz w:val="28"/>
+          <w:szCs w:val="28"/>
+          <w:lang w:val="ru-BY"/>
+        </w:rPr>
+        <w:t xml:space="preserve"> для нахождения корней </w:t>
+      </w:r>
+      <w:r>
+        <w:rPr>
+          <w:rFonts w:ascii="Segoe UI Light" w:hAnsi="Segoe UI Light" w:cs="Segoe UI Light"/>
+          <w:sz w:val="28"/>
+          <w:szCs w:val="28"/>
+          <w:lang w:val="ru-BY"/>
+        </w:rPr>
+        <w:t xml:space="preserve">как минимум обычных </w:t>
+      </w:r>
+      <w:r>
+        <w:rPr>
+          <w:rFonts w:ascii="Segoe UI Light" w:hAnsi="Segoe UI Light" w:cs="Segoe UI Light"/>
+          <w:sz w:val="28"/>
+          <w:szCs w:val="28"/>
+          <w:lang w:val="ru-BY"/>
+        </w:rPr>
+        <w:t>многочленов</w:t>
+      </w:r>
+      <w:r>
+        <w:rPr>
+          <w:rFonts w:ascii="Segoe UI Light" w:hAnsi="Segoe UI Light" w:cs="Segoe UI Light"/>
+          <w:sz w:val="28"/>
+          <w:szCs w:val="28"/>
+          <w:lang w:val="ru-BY"/>
+        </w:rPr>
+        <w:t xml:space="preserve">. По количеству итераций в тестовых примерах он порой отрабатывал за в десятки раз меньшее число итераций, чем </w:t>
+      </w:r>
+      <w:r>
+        <w:rPr>
+          <w:rFonts w:ascii="Segoe UI Light" w:hAnsi="Segoe UI Light" w:cs="Segoe UI Light"/>
+          <w:sz w:val="28"/>
+          <w:szCs w:val="28"/>
+          <w:u w:val="single"/>
+          <w:lang w:val="ru-BY"/>
+        </w:rPr>
+        <w:t>метод хорд</w:t>
+      </w:r>
+      <w:r>
+        <w:rPr>
+          <w:rFonts w:ascii="Segoe UI Light" w:hAnsi="Segoe UI Light" w:cs="Segoe UI Light"/>
+          <w:sz w:val="28"/>
+          <w:szCs w:val="28"/>
+          <w:lang w:val="ru-BY"/>
+        </w:rPr>
+        <w:t xml:space="preserve"> или </w:t>
+      </w:r>
+      <w:r>
+        <w:rPr>
+          <w:rFonts w:ascii="Segoe UI Light" w:hAnsi="Segoe UI Light" w:cs="Segoe UI Light"/>
+          <w:sz w:val="28"/>
+          <w:szCs w:val="28"/>
+          <w:u w:val="single"/>
+          <w:lang w:val="ru-BY"/>
+        </w:rPr>
+        <w:t>метод дихотомии</w:t>
+      </w:r>
+      <w:r>
+        <w:rPr>
+          <w:rFonts w:ascii="Segoe UI Light" w:hAnsi="Segoe UI Light" w:cs="Segoe UI Light"/>
+          <w:sz w:val="28"/>
+          <w:szCs w:val="28"/>
+          <w:lang w:val="ru-BY"/>
+        </w:rPr>
+        <w:t>. Да и это относительно малое количество итераций</w:t>
       </w:r>
       <w:r>
         <w:rPr>
@@ -17539,7 +18496,35 @@
           <w:szCs w:val="28"/>
           <w:lang w:val="ru-BY"/>
         </w:rPr>
-        <w:t xml:space="preserve">достигается не таким уж и трудоёмким путём. От меня лишь требуется один раз посчитать производную, что в случае с многочленом не составляет большой вычислительной трудности, а далее лишь “строить прямые” и “находить точки пересечения прямых с осью </w:t>
+        <w:t xml:space="preserve">достигается не таким уж и трудоёмким путём. От меня лишь требуется один раз посчитать производную, что в случае с </w:t>
+      </w:r>
+      <w:r>
+        <w:rPr>
+          <w:rFonts w:ascii="Segoe UI Light" w:hAnsi="Segoe UI Light" w:cs="Segoe UI Light"/>
+          <w:sz w:val="28"/>
+          <w:szCs w:val="28"/>
+          <w:lang w:val="ru-BY"/>
+        </w:rPr>
+        <w:lastRenderedPageBreak/>
+        <w:t>многочленом</w:t>
+      </w:r>
+      <w:r>
+        <w:rPr>
+          <w:rFonts w:ascii="Segoe UI Light" w:hAnsi="Segoe UI Light" w:cs="Segoe UI Light"/>
+          <w:sz w:val="28"/>
+          <w:szCs w:val="28"/>
+          <w:lang w:val="ru-BY"/>
+        </w:rPr>
+        <w:t xml:space="preserve"> одной переменной</w:t>
+      </w:r>
+      <w:r>
+        <w:rPr>
+          <w:rFonts w:ascii="Segoe UI Light" w:hAnsi="Segoe UI Light" w:cs="Segoe UI Light"/>
+          <w:sz w:val="28"/>
+          <w:szCs w:val="28"/>
+          <w:lang w:val="ru-BY"/>
+        </w:rPr>
+        <w:t xml:space="preserve"> не составляет большой вычислительной трудности, а далее лишь “строить прямые” и “находить точки пересечения прямых с осью </w:t>
       </w:r>
       <w:r>
         <w:rPr>
@@ -17558,10 +18543,37 @@
           <w:lang w:val="ru-BY"/>
         </w:rPr>
         <w:t>, что сводится к относительно простым формулам с классическими арифметическими действиями.</w:t>
+      </w:r>
+      <w:r>
+        <w:rPr>
+          <w:rFonts w:ascii="Segoe UI Light" w:hAnsi="Segoe UI Light" w:cs="Segoe UI Light"/>
+          <w:sz w:val="28"/>
+          <w:szCs w:val="28"/>
+          <w:lang w:val="ru-BY"/>
+        </w:rPr>
+        <w:t xml:space="preserve"> Правда, для выбора начального значения нужно будет ещё одну производную (</w:t>
+      </w:r>
+      <w:r>
+        <w:rPr>
+          <w:rFonts w:ascii="Segoe UI Light" w:hAnsi="Segoe UI Light" w:cs="Segoe UI Light"/>
+          <w:sz w:val="28"/>
+          <w:szCs w:val="28"/>
+          <w:lang w:val="en-US"/>
+        </w:rPr>
+        <w:t>II</w:t>
+      </w:r>
+      <w:r>
+        <w:rPr>
+          <w:rFonts w:ascii="Segoe UI Light" w:hAnsi="Segoe UI Light" w:cs="Segoe UI Light"/>
+          <w:sz w:val="28"/>
+          <w:szCs w:val="28"/>
+          <w:lang w:val="ru-BY"/>
+        </w:rPr>
+        <w:t>-го порядка) посчитать, но это также несложная операция для многочлена.</w:t>
       </w:r>
     </w:p>
     <w:sectPr>
-      <w:footerReference w:type="default" r:id="rId21"/>
+      <w:footerReference w:type="default" r:id="rId25"/>
       <w:pgSz w:w="12240" w:h="15840"/>
       <w:pgMar w:top="1440" w:right="1440" w:bottom="993" w:left="1440" w:header="720" w:footer="720" w:gutter="0"/>
       <w:cols w:space="720"/>
@@ -17599,11 +18611,49 @@
 
 <file path=word/footer1.xml><?xml version="1.0" encoding="utf-8"?>
 <w:ftr xmlns:wpc="http://schemas.microsoft.com/office/word/2010/wordprocessingCanvas" xmlns:cx="http://schemas.microsoft.com/office/drawing/2014/chartex" xmlns:cx1="http://schemas.microsoft.com/office/drawing/2015/9/8/chartex" xmlns:cx2="http://schemas.microsoft.com/office/drawing/2015/10/21/chartex" xmlns:cx3="http://schemas.microsoft.com/office/drawing/2016/5/9/chartex" xmlns:cx4="http://schemas.microsoft.com/office/drawing/2016/5/10/chartex" xmlns:cx5="http://schemas.microsoft.com/office/drawing/2016/5/11/chartex" xmlns:cx6="http://schemas.microsoft.com/office/drawing/2016/5/12/chartex" xmlns:cx7="http://schemas.microsoft.com/office/drawing/2016/5/13/chartex" xmlns:cx8="http://schemas.microsoft.com/office/drawing/2016/5/14/chartex" xmlns:mc="http://schemas.openxmlformats.org/markup-compatibility/2006" xmlns:aink="http://schemas.microsoft.com/office/drawing/2016/ink" xmlns:am3d="http://schemas.microsoft.com/office/drawing/2017/model3d" xmlns:o="urn:schemas-microsoft-com:office:office" xmlns:r="http://schemas.openxmlformats.org/officeDocument/2006/relationships" xmlns:m="http://schemas.openxmlformats.org/officeDocument/2006/math" xmlns:v="urn:schemas-microsoft-com:vml" xmlns:wp14="http://schemas.microsoft.com/office/word/2010/wordprocessingDrawing" xmlns:wp="http://schemas.openxmlformats.org/drawingml/2006/wordprocessingDrawing" xmlns:w10="urn:schemas-microsoft-com:office:word" xmlns:w="http://schemas.openxmlformats.org/wordprocessingml/2006/main" xmlns:w14="http://schemas.microsoft.com/office/word/2010/wordml" xmlns:w15="http://schemas.microsoft.com/office/word/2012/wordml" xmlns:w16cex="http://schemas.microsoft.com/office/word/2018/wordml/cex" xmlns:w16cid="http://schemas.microsoft.com/office/word/2016/wordml/cid" xmlns:w16="http://schemas.microsoft.com/office/word/2018/wordml" xmlns:w16se="http://schemas.microsoft.com/office/word/2015/wordml/symex" xmlns:wpg="http://schemas.microsoft.com/office/word/2010/wordprocessingGroup" xmlns:wpi="http://schemas.microsoft.com/office/word/2010/wordprocessingInk" xmlns:wne="http://schemas.microsoft.com/office/word/2006/wordml" xmlns:wps="http://schemas.microsoft.com/office/word/2010/wordprocessingShape" mc:Ignorable="w14 w15 w16se w16cid w16 w16cex wp14">
-  <w:p>
-    <w:pPr>
-      <w:pStyle w:val="Footer"/>
-    </w:pPr>
-  </w:p>
+  <w:sdt>
+    <w:sdtPr>
+      <w:id w:val="-1773090513"/>
+      <w:docPartObj>
+        <w:docPartGallery w:val="Page Numbers (Bottom of Page)"/>
+        <w:docPartUnique/>
+      </w:docPartObj>
+    </w:sdtPr>
+    <w:sdtEndPr>
+      <w:rPr>
+        <w:noProof/>
+      </w:rPr>
+    </w:sdtEndPr>
+    <w:sdtContent>
+      <w:p>
+        <w:pPr>
+          <w:pStyle w:val="Footer"/>
+          <w:jc w:val="right"/>
+        </w:pPr>
+        <w:r>
+          <w:fldChar w:fldCharType="begin"/>
+        </w:r>
+        <w:r>
+          <w:instrText xml:space="preserve"> PAGE   \* MERGEFORMAT </w:instrText>
+        </w:r>
+        <w:r>
+          <w:fldChar w:fldCharType="separate"/>
+        </w:r>
+        <w:r>
+          <w:rPr>
+            <w:noProof/>
+          </w:rPr>
+          <w:t>2</w:t>
+        </w:r>
+        <w:r>
+          <w:rPr>
+            <w:noProof/>
+          </w:rPr>
+          <w:fldChar w:fldCharType="end"/>
+        </w:r>
+      </w:p>
+    </w:sdtContent>
+  </w:sdt>
   <w:p>
     <w:pPr>
       <w:pStyle w:val="Footer"/>
@@ -17866,6 +18916,95 @@
     </w:lvl>
   </w:abstractNum>
   <w:abstractNum w:abstractNumId="2" w15:restartNumberingAfterBreak="0">
+    <w:nsid w:val="389E52A7"/>
+    <w:multiLevelType w:val="hybridMultilevel"/>
+    <w:tmpl w:val="758C1436"/>
+    <w:lvl w:ilvl="0" w:tplc="04090011">
+      <w:start w:val="1"/>
+      <w:numFmt w:val="decimal"/>
+      <w:lvlText w:val="%1)"/>
+      <w:lvlJc w:val="left"/>
+      <w:pPr>
+        <w:ind w:left="720" w:hanging="360"/>
+      </w:pPr>
+      <w:rPr>
+        <w:rFonts w:hint="default"/>
+      </w:rPr>
+    </w:lvl>
+    <w:lvl w:ilvl="1" w:tplc="04090019" w:tentative="1">
+      <w:start w:val="1"/>
+      <w:numFmt w:val="lowerLetter"/>
+      <w:lvlText w:val="%2."/>
+      <w:lvlJc w:val="left"/>
+      <w:pPr>
+        <w:ind w:left="1440" w:hanging="360"/>
+      </w:pPr>
+    </w:lvl>
+    <w:lvl w:ilvl="2" w:tplc="0409001B" w:tentative="1">
+      <w:start w:val="1"/>
+      <w:numFmt w:val="lowerRoman"/>
+      <w:lvlText w:val="%3."/>
+      <w:lvlJc w:val="right"/>
+      <w:pPr>
+        <w:ind w:left="2160" w:hanging="180"/>
+      </w:pPr>
+    </w:lvl>
+    <w:lvl w:ilvl="3" w:tplc="0409000F" w:tentative="1">
+      <w:start w:val="1"/>
+      <w:numFmt w:val="decimal"/>
+      <w:lvlText w:val="%4."/>
+      <w:lvlJc w:val="left"/>
+      <w:pPr>
+        <w:ind w:left="2880" w:hanging="360"/>
+      </w:pPr>
+    </w:lvl>
+    <w:lvl w:ilvl="4" w:tplc="04090019" w:tentative="1">
+      <w:start w:val="1"/>
+      <w:numFmt w:val="lowerLetter"/>
+      <w:lvlText w:val="%5."/>
+      <w:lvlJc w:val="left"/>
+      <w:pPr>
+        <w:ind w:left="3600" w:hanging="360"/>
+      </w:pPr>
+    </w:lvl>
+    <w:lvl w:ilvl="5" w:tplc="0409001B" w:tentative="1">
+      <w:start w:val="1"/>
+      <w:numFmt w:val="lowerRoman"/>
+      <w:lvlText w:val="%6."/>
+      <w:lvlJc w:val="right"/>
+      <w:pPr>
+        <w:ind w:left="4320" w:hanging="180"/>
+      </w:pPr>
+    </w:lvl>
+    <w:lvl w:ilvl="6" w:tplc="0409000F" w:tentative="1">
+      <w:start w:val="1"/>
+      <w:numFmt w:val="decimal"/>
+      <w:lvlText w:val="%7."/>
+      <w:lvlJc w:val="left"/>
+      <w:pPr>
+        <w:ind w:left="5040" w:hanging="360"/>
+      </w:pPr>
+    </w:lvl>
+    <w:lvl w:ilvl="7" w:tplc="04090019" w:tentative="1">
+      <w:start w:val="1"/>
+      <w:numFmt w:val="lowerLetter"/>
+      <w:lvlText w:val="%8."/>
+      <w:lvlJc w:val="left"/>
+      <w:pPr>
+        <w:ind w:left="5760" w:hanging="360"/>
+      </w:pPr>
+    </w:lvl>
+    <w:lvl w:ilvl="8" w:tplc="0409001B" w:tentative="1">
+      <w:start w:val="1"/>
+      <w:numFmt w:val="lowerRoman"/>
+      <w:lvlText w:val="%9."/>
+      <w:lvlJc w:val="right"/>
+      <w:pPr>
+        <w:ind w:left="6480" w:hanging="180"/>
+      </w:pPr>
+    </w:lvl>
+  </w:abstractNum>
+  <w:abstractNum w:abstractNumId="3" w15:restartNumberingAfterBreak="0">
     <w:nsid w:val="48A80B00"/>
     <w:multiLevelType w:val="hybridMultilevel"/>
     <w:tmpl w:val="7CEAA10E"/>
@@ -17978,7 +19117,7 @@
       </w:rPr>
     </w:lvl>
   </w:abstractNum>
-  <w:abstractNum w:abstractNumId="3" w15:restartNumberingAfterBreak="0">
+  <w:abstractNum w:abstractNumId="4" w15:restartNumberingAfterBreak="0">
     <w:nsid w:val="54352E2B"/>
     <w:multiLevelType w:val="hybridMultilevel"/>
     <w:tmpl w:val="E8081D12"/>
@@ -18095,13 +19234,16 @@
     <w:abstractNumId w:val="1"/>
   </w:num>
   <w:num w:numId="2">
-    <w:abstractNumId w:val="2"/>
+    <w:abstractNumId w:val="3"/>
   </w:num>
   <w:num w:numId="3">
     <w:abstractNumId w:val="0"/>
   </w:num>
   <w:num w:numId="4">
-    <w:abstractNumId w:val="3"/>
+    <w:abstractNumId w:val="4"/>
+  </w:num>
+  <w:num w:numId="5">
+    <w:abstractNumId w:val="2"/>
   </w:num>
 </w:numbering>
 </file>
@@ -18729,6 +19871,28 @@
       <w:szCs w:val="20"/>
     </w:rPr>
   </w:style>
+  <w:style w:type="character" w:styleId="Emphasis">
+    <w:name w:val="Emphasis"/>
+    <w:basedOn w:val="DefaultParagraphFont"/>
+    <w:uiPriority w:val="20"/>
+    <w:qFormat/>
+    <w:rsid w:val="00AF07B5"/>
+    <w:rPr>
+      <w:i/>
+      <w:iCs/>
+    </w:rPr>
+  </w:style>
+  <w:style w:type="character" w:styleId="Strong">
+    <w:name w:val="Strong"/>
+    <w:basedOn w:val="DefaultParagraphFont"/>
+    <w:uiPriority w:val="22"/>
+    <w:qFormat/>
+    <w:rsid w:val="0077718B"/>
+    <w:rPr>
+      <w:b/>
+      <w:bCs/>
+    </w:rPr>
+  </w:style>
 </w:styles>
 </file>
 

</xml_diff>